<commit_message>
google drive api stuff
</commit_message>
<xml_diff>
--- a/documents/The Great Renovation.docx
+++ b/documents/The Great Renovation.docx
@@ -14,22 +14,7 @@
           <w:color w:val="000000"/>
           <w:sz w:val="48"/>
         </w:rPr>
-        <w:t>The Great Renovation</w:t>
-      </w:r>
-    </w:p>
-    <w:p>
-      <w:pPr>
-        <w:jc w:val="left"/>
-      </w:pPr>
-      <w:r>
-        <w:rPr>
-          <w:rFonts w:ascii="Times New Roman" w:hAnsi="Times New Roman"/>
-          <w:b/>
-          <w:i w:val="0"/>
-          <w:color w:val="000000"/>
-          <w:sz w:val="36"/>
-        </w:rPr>
-        <w:t>Project Overview</w:t>
+        <w:t>PROJECT SUMMARY</w:t>
       </w:r>
     </w:p>
     <w:p>
@@ -44,22 +29,22 @@
           <w:color w:val="000000"/>
           <w:sz w:val="24"/>
         </w:rPr>
-        <w:t>The renovation of a 150 sq ft area in the basement, with premium features and modern design, will be completed within 2 months, and will entail a total cost of $299,500.</w:t>
+        <w:t>For a premium basement renovation project, spanning 150 sq ft, with a modern design, and a budget of $500,000, the total estimated cost is $299,500, broken down into labor costs of $250,000 and material costs of $49,500.</w:t>
       </w:r>
     </w:p>
     <w:p>
       <w:pPr>
-        <w:jc w:val="left"/>
+        <w:jc w:val="center"/>
       </w:pPr>
       <w:r>
         <w:rPr>
           <w:rFonts w:ascii="Times New Roman" w:hAnsi="Times New Roman"/>
           <w:b/>
           <w:i w:val="0"/>
-          <w:color w:val="000000"/>
+          <w:color w:val="0000FF"/>
           <w:sz w:val="36"/>
         </w:rPr>
-        <w:t>Cost Breakdown</w:t>
+        <w:t>PROJECT BREAKDOWN</w:t>
       </w:r>
     </w:p>
     <w:p>
@@ -89,469 +74,7 @@
           <w:color w:val="000000"/>
           <w:sz w:val="24"/>
         </w:rPr>
-        <w:t>Material Costs: $49,500</w:t>
-      </w:r>
-    </w:p>
-    <w:p>
-      <w:pPr>
-        <w:jc w:val="left"/>
-      </w:pPr>
-      <w:r>
-        <w:rPr>
-          <w:rFonts w:ascii="Times New Roman" w:hAnsi="Times New Roman"/>
-          <w:b/>
-          <w:i w:val="0"/>
-          <w:color w:val="000000"/>
-          <w:sz w:val="24"/>
-        </w:rPr>
-        <w:t>Itemized Expenses:</w:t>
-      </w:r>
-    </w:p>
-    <w:p>
-      <w:pPr>
-        <w:pStyle w:val="ListBullet"/>
-        <w:jc w:val="left"/>
-      </w:pPr>
-      <w:r>
-        <w:rPr>
-          <w:rFonts w:ascii="Times New Roman" w:hAnsi="Times New Roman"/>
-          <w:b w:val="0"/>
-          <w:i w:val="0"/>
-          <w:color w:val="000000"/>
-          <w:sz w:val="24"/>
-        </w:rPr>
-        <w:t>150 sq ft hardwood flooring: $5,000</w:t>
-      </w:r>
-    </w:p>
-    <w:p>
-      <w:pPr>
-        <w:pStyle w:val="ListBullet"/>
-        <w:jc w:val="left"/>
-      </w:pPr>
-      <w:r>
-        <w:rPr>
-          <w:rFonts w:ascii="Times New Roman" w:hAnsi="Times New Roman"/>
-          <w:b w:val="0"/>
-          <w:i w:val="0"/>
-          <w:color w:val="000000"/>
-          <w:sz w:val="24"/>
-        </w:rPr>
-        <w:t>100 sq ft carpeting: $2,000</w:t>
-      </w:r>
-    </w:p>
-    <w:p>
-      <w:pPr>
-        <w:pStyle w:val="ListBullet"/>
-        <w:jc w:val="left"/>
-      </w:pPr>
-      <w:r>
-        <w:rPr>
-          <w:rFonts w:ascii="Times New Roman" w:hAnsi="Times New Roman"/>
-          <w:b w:val="0"/>
-          <w:i w:val="0"/>
-          <w:color w:val="000000"/>
-          <w:sz w:val="24"/>
-        </w:rPr>
-        <w:t>150 sq ft drywall: $1,000</w:t>
-      </w:r>
-    </w:p>
-    <w:p>
-      <w:pPr>
-        <w:pStyle w:val="ListBullet"/>
-        <w:jc w:val="left"/>
-      </w:pPr>
-      <w:r>
-        <w:rPr>
-          <w:rFonts w:ascii="Times New Roman" w:hAnsi="Times New Roman"/>
-          <w:b w:val="0"/>
-          <w:i w:val="0"/>
-          <w:color w:val="000000"/>
-          <w:sz w:val="24"/>
-        </w:rPr>
-        <w:t>50 sq ft tinted glass: $5,000</w:t>
-      </w:r>
-    </w:p>
-    <w:p>
-      <w:pPr>
-        <w:pStyle w:val="ListBullet"/>
-        <w:jc w:val="left"/>
-      </w:pPr>
-      <w:r>
-        <w:rPr>
-          <w:rFonts w:ascii="Times New Roman" w:hAnsi="Times New Roman"/>
-          <w:b w:val="0"/>
-          <w:i w:val="0"/>
-          <w:color w:val="000000"/>
-          <w:sz w:val="24"/>
-        </w:rPr>
-        <w:t>100 sq ft mirror: $3,000</w:t>
-      </w:r>
-    </w:p>
-    <w:p>
-      <w:pPr>
-        <w:pStyle w:val="ListBullet"/>
-        <w:jc w:val="left"/>
-      </w:pPr>
-      <w:r>
-        <w:rPr>
-          <w:rFonts w:ascii="Times New Roman" w:hAnsi="Times New Roman"/>
-          <w:b w:val="0"/>
-          <w:i w:val="0"/>
-          <w:color w:val="000000"/>
-          <w:sz w:val="24"/>
-        </w:rPr>
-        <w:t>50 sq ft modern-style wall panels: $2,000</w:t>
-      </w:r>
-    </w:p>
-    <w:p>
-      <w:pPr>
-        <w:pStyle w:val="ListBullet"/>
-        <w:jc w:val="left"/>
-      </w:pPr>
-      <w:r>
-        <w:rPr>
-          <w:rFonts w:ascii="Times New Roman" w:hAnsi="Times New Roman"/>
-          <w:b w:val="0"/>
-          <w:i w:val="0"/>
-          <w:color w:val="000000"/>
-          <w:sz w:val="24"/>
-        </w:rPr>
-        <w:t>10 overhead LED lights: $1,000</w:t>
-      </w:r>
-    </w:p>
-    <w:p>
-      <w:pPr>
-        <w:pStyle w:val="ListBullet"/>
-        <w:jc w:val="left"/>
-      </w:pPr>
-      <w:r>
-        <w:rPr>
-          <w:rFonts w:ascii="Times New Roman" w:hAnsi="Times New Roman"/>
-          <w:b w:val="0"/>
-          <w:i w:val="0"/>
-          <w:color w:val="000000"/>
-          <w:sz w:val="24"/>
-        </w:rPr>
-        <w:t>5 recessed LED lights: $500</w:t>
-      </w:r>
-    </w:p>
-    <w:p>
-      <w:pPr>
-        <w:pStyle w:val="ListBullet"/>
-        <w:jc w:val="left"/>
-      </w:pPr>
-      <w:r>
-        <w:rPr>
-          <w:rFonts w:ascii="Times New Roman" w:hAnsi="Times New Roman"/>
-          <w:b w:val="0"/>
-          <w:i w:val="0"/>
-          <w:color w:val="000000"/>
-          <w:sz w:val="24"/>
-        </w:rPr>
-        <w:t>2 LED strip lights: $200</w:t>
-      </w:r>
-    </w:p>
-    <w:p>
-      <w:pPr>
-        <w:pStyle w:val="ListBullet"/>
-        <w:jc w:val="left"/>
-      </w:pPr>
-      <w:r>
-        <w:rPr>
-          <w:rFonts w:ascii="Times New Roman" w:hAnsi="Times New Roman"/>
-          <w:b w:val="0"/>
-          <w:i w:val="0"/>
-          <w:color w:val="000000"/>
-          <w:sz w:val="24"/>
-        </w:rPr>
-        <w:t>10 new electrical outlets: $1,000</w:t>
-      </w:r>
-    </w:p>
-    <w:p>
-      <w:pPr>
-        <w:pStyle w:val="ListBullet"/>
-        <w:jc w:val="left"/>
-      </w:pPr>
-      <w:r>
-        <w:rPr>
-          <w:rFonts w:ascii="Times New Roman" w:hAnsi="Times New Roman"/>
-          <w:b w:val="0"/>
-          <w:i w:val="0"/>
-          <w:color w:val="000000"/>
-          <w:sz w:val="24"/>
-        </w:rPr>
-        <w:t>2 new light switches: $200</w:t>
-      </w:r>
-    </w:p>
-    <w:p>
-      <w:pPr>
-        <w:pStyle w:val="ListBullet"/>
-        <w:jc w:val="left"/>
-      </w:pPr>
-      <w:r>
-        <w:rPr>
-          <w:rFonts w:ascii="Times New Roman" w:hAnsi="Times New Roman"/>
-          <w:b w:val="0"/>
-          <w:i w:val="0"/>
-          <w:color w:val="000000"/>
-          <w:sz w:val="24"/>
-        </w:rPr>
-        <w:t>1 new dedicated 20-amp circuit: $1,000</w:t>
-      </w:r>
-    </w:p>
-    <w:p>
-      <w:pPr>
-        <w:pStyle w:val="ListBullet"/>
-        <w:jc w:val="left"/>
-      </w:pPr>
-      <w:r>
-        <w:rPr>
-          <w:rFonts w:ascii="Times New Roman" w:hAnsi="Times New Roman"/>
-          <w:b w:val="0"/>
-          <w:i w:val="0"/>
-          <w:color w:val="000000"/>
-          <w:sz w:val="24"/>
-        </w:rPr>
-        <w:t>2 new vents: $1,000</w:t>
-      </w:r>
-    </w:p>
-    <w:p>
-      <w:pPr>
-        <w:pStyle w:val="ListBullet"/>
-        <w:jc w:val="left"/>
-      </w:pPr>
-      <w:r>
-        <w:rPr>
-          <w:rFonts w:ascii="Times New Roman" w:hAnsi="Times New Roman"/>
-          <w:b w:val="0"/>
-          <w:i w:val="0"/>
-          <w:color w:val="000000"/>
-          <w:sz w:val="24"/>
-        </w:rPr>
-        <w:t>1 new return air vent: $500</w:t>
-      </w:r>
-    </w:p>
-    <w:p>
-      <w:pPr>
-        <w:pStyle w:val="ListBullet"/>
-        <w:jc w:val="left"/>
-      </w:pPr>
-      <w:r>
-        <w:rPr>
-          <w:rFonts w:ascii="Times New Roman" w:hAnsi="Times New Roman"/>
-          <w:b w:val="0"/>
-          <w:i w:val="0"/>
-          <w:color w:val="000000"/>
-          <w:sz w:val="24"/>
-        </w:rPr>
-        <w:t>1 new water supply line: $1,000</w:t>
-      </w:r>
-    </w:p>
-    <w:p>
-      <w:pPr>
-        <w:pStyle w:val="ListBullet"/>
-        <w:jc w:val="left"/>
-      </w:pPr>
-      <w:r>
-        <w:rPr>
-          <w:rFonts w:ascii="Times New Roman" w:hAnsi="Times New Roman"/>
-          <w:b w:val="0"/>
-          <w:i w:val="0"/>
-          <w:color w:val="000000"/>
-          <w:sz w:val="24"/>
-        </w:rPr>
-        <w:t>1 new drain line: $1,000</w:t>
-      </w:r>
-    </w:p>
-    <w:p>
-      <w:pPr>
-        <w:pStyle w:val="ListBullet"/>
-        <w:jc w:val="left"/>
-      </w:pPr>
-      <w:r>
-        <w:rPr>
-          <w:rFonts w:ascii="Times New Roman" w:hAnsi="Times New Roman"/>
-          <w:b w:val="0"/>
-          <w:i w:val="0"/>
-          <w:color w:val="000000"/>
-          <w:sz w:val="24"/>
-        </w:rPr>
-        <w:t>100-inch TV: $5,000</w:t>
-      </w:r>
-    </w:p>
-    <w:p>
-      <w:pPr>
-        <w:pStyle w:val="ListBullet"/>
-        <w:jc w:val="left"/>
-      </w:pPr>
-      <w:r>
-        <w:rPr>
-          <w:rFonts w:ascii="Times New Roman" w:hAnsi="Times New Roman"/>
-          <w:b w:val="0"/>
-          <w:i w:val="0"/>
-          <w:color w:val="000000"/>
-          <w:sz w:val="24"/>
-        </w:rPr>
-        <w:t>Large couch: $2,000</w:t>
-      </w:r>
-    </w:p>
-    <w:p>
-      <w:pPr>
-        <w:pStyle w:val="ListBullet"/>
-        <w:jc w:val="left"/>
-      </w:pPr>
-      <w:r>
-        <w:rPr>
-          <w:rFonts w:ascii="Times New Roman" w:hAnsi="Times New Roman"/>
-          <w:b w:val="0"/>
-          <w:i w:val="0"/>
-          <w:color w:val="000000"/>
-          <w:sz w:val="24"/>
-        </w:rPr>
-        <w:t>Pool table: $2,000</w:t>
-      </w:r>
-    </w:p>
-    <w:p>
-      <w:pPr>
-        <w:pStyle w:val="ListBullet"/>
-        <w:jc w:val="left"/>
-      </w:pPr>
-      <w:r>
-        <w:rPr>
-          <w:rFonts w:ascii="Times New Roman" w:hAnsi="Times New Roman"/>
-          <w:b w:val="0"/>
-          <w:i w:val="0"/>
-          <w:color w:val="000000"/>
-          <w:sz w:val="24"/>
-        </w:rPr>
-        <w:t>Foosball table: $1,000</w:t>
-      </w:r>
-    </w:p>
-    <w:p>
-      <w:pPr>
-        <w:pStyle w:val="ListBullet"/>
-        <w:jc w:val="left"/>
-      </w:pPr>
-      <w:r>
-        <w:rPr>
-          <w:rFonts w:ascii="Times New Roman" w:hAnsi="Times New Roman"/>
-          <w:b w:val="0"/>
-          <w:i w:val="0"/>
-          <w:color w:val="000000"/>
-          <w:sz w:val="24"/>
-        </w:rPr>
-        <w:t>Hot tub: $10,000</w:t>
-      </w:r>
-    </w:p>
-    <w:p>
-      <w:pPr>
-        <w:pStyle w:val="ListBullet"/>
-        <w:jc w:val="left"/>
-      </w:pPr>
-      <w:r>
-        <w:rPr>
-          <w:rFonts w:ascii="Times New Roman" w:hAnsi="Times New Roman"/>
-          <w:b w:val="0"/>
-          <w:i w:val="0"/>
-          <w:color w:val="000000"/>
-          <w:sz w:val="24"/>
-        </w:rPr>
-        <w:t>Modern-style coffee table: $1,000</w:t>
-      </w:r>
-    </w:p>
-    <w:p>
-      <w:pPr>
-        <w:pStyle w:val="ListBullet"/>
-        <w:jc w:val="left"/>
-      </w:pPr>
-      <w:r>
-        <w:rPr>
-          <w:rFonts w:ascii="Times New Roman" w:hAnsi="Times New Roman"/>
-          <w:b w:val="0"/>
-          <w:i w:val="0"/>
-          <w:color w:val="000000"/>
-          <w:sz w:val="24"/>
-        </w:rPr>
-        <w:t>Soundproofing material: $1,000</w:t>
-      </w:r>
-    </w:p>
-    <w:p>
-      <w:pPr>
-        <w:pStyle w:val="ListBullet"/>
-        <w:jc w:val="left"/>
-      </w:pPr>
-      <w:r>
-        <w:rPr>
-          <w:rFonts w:ascii="Times New Roman" w:hAnsi="Times New Roman"/>
-          <w:b w:val="0"/>
-          <w:i w:val="0"/>
-          <w:color w:val="000000"/>
-          <w:sz w:val="24"/>
-        </w:rPr>
-        <w:t>Acoustic panels: $1,000</w:t>
-      </w:r>
-    </w:p>
-    <w:p>
-      <w:pPr>
-        <w:pStyle w:val="ListBullet"/>
-        <w:jc w:val="left"/>
-      </w:pPr>
-      <w:r>
-        <w:rPr>
-          <w:rFonts w:ascii="Times New Roman" w:hAnsi="Times New Roman"/>
-          <w:b w:val="0"/>
-          <w:i w:val="0"/>
-          <w:color w:val="000000"/>
-          <w:sz w:val="24"/>
-        </w:rPr>
-        <w:t>Joint compound: $500</w:t>
-      </w:r>
-    </w:p>
-    <w:p>
-      <w:pPr>
-        <w:pStyle w:val="ListBullet"/>
-        <w:jc w:val="left"/>
-      </w:pPr>
-      <w:r>
-        <w:rPr>
-          <w:rFonts w:ascii="Times New Roman" w:hAnsi="Times New Roman"/>
-          <w:b w:val="0"/>
-          <w:i w:val="0"/>
-          <w:color w:val="000000"/>
-          <w:sz w:val="24"/>
-        </w:rPr>
-        <w:t>Primer: $500</w:t>
-      </w:r>
-    </w:p>
-    <w:p>
-      <w:pPr>
-        <w:pStyle w:val="ListBullet"/>
-        <w:jc w:val="left"/>
-      </w:pPr>
-      <w:r>
-        <w:rPr>
-          <w:rFonts w:ascii="Times New Roman" w:hAnsi="Times New Roman"/>
-          <w:b w:val="0"/>
-          <w:i w:val="0"/>
-          <w:color w:val="000000"/>
-          <w:sz w:val="24"/>
-        </w:rPr>
-        <w:t>Painter's tape: $100</w:t>
-      </w:r>
-    </w:p>
-    <w:p>
-      <w:pPr>
-        <w:jc w:val="left"/>
-      </w:pPr>
-      <w:r>
-        <w:rPr>
-          <w:rFonts w:ascii="Times New Roman" w:hAnsi="Times New Roman"/>
-          <w:b/>
-          <w:i w:val="0"/>
-          <w:color w:val="000000"/>
-          <w:sz w:val="36"/>
-        </w:rPr>
-        <w:t>Payment Terms:</w:t>
+        <w:t>Material Costs:</w:t>
       </w:r>
     </w:p>
     <w:p>
@@ -566,7 +89,487 @@
           <w:color w:val="000000"/>
           <w:sz w:val="24"/>
         </w:rPr>
-        <w:t>50% deposit of $149,750, followed by monthly payments of $24,958 for 6 months, and a final payment due upon completion of the project.</w:t>
+        <w:t>• 150 sq ft hardwood flooring: $5,000</w:t>
+      </w:r>
+    </w:p>
+    <w:p>
+      <w:pPr>
+        <w:jc w:val="left"/>
+      </w:pPr>
+      <w:r>
+        <w:rPr>
+          <w:rFonts w:ascii="Times New Roman" w:hAnsi="Times New Roman"/>
+          <w:b w:val="0"/>
+          <w:i w:val="0"/>
+          <w:color w:val="000000"/>
+          <w:sz w:val="24"/>
+        </w:rPr>
+        <w:t>• 100 sq ft carpeting: $2,000</w:t>
+      </w:r>
+    </w:p>
+    <w:p>
+      <w:pPr>
+        <w:jc w:val="left"/>
+      </w:pPr>
+      <w:r>
+        <w:rPr>
+          <w:rFonts w:ascii="Times New Roman" w:hAnsi="Times New Roman"/>
+          <w:b w:val="0"/>
+          <w:i w:val="0"/>
+          <w:color w:val="000000"/>
+          <w:sz w:val="24"/>
+        </w:rPr>
+        <w:t>• 150 sq ft drywall: $1,000</w:t>
+      </w:r>
+    </w:p>
+    <w:p>
+      <w:pPr>
+        <w:jc w:val="left"/>
+      </w:pPr>
+      <w:r>
+        <w:rPr>
+          <w:rFonts w:ascii="Times New Roman" w:hAnsi="Times New Roman"/>
+          <w:b w:val="0"/>
+          <w:i w:val="0"/>
+          <w:color w:val="000000"/>
+          <w:sz w:val="24"/>
+        </w:rPr>
+        <w:t>• 50 sq ft tinted glass: $5,000</w:t>
+      </w:r>
+    </w:p>
+    <w:p>
+      <w:pPr>
+        <w:jc w:val="left"/>
+      </w:pPr>
+      <w:r>
+        <w:rPr>
+          <w:rFonts w:ascii="Times New Roman" w:hAnsi="Times New Roman"/>
+          <w:b w:val="0"/>
+          <w:i w:val="0"/>
+          <w:color w:val="000000"/>
+          <w:sz w:val="24"/>
+        </w:rPr>
+        <w:t>• 100 sq ft mirror: $3,000</w:t>
+      </w:r>
+    </w:p>
+    <w:p>
+      <w:pPr>
+        <w:jc w:val="left"/>
+      </w:pPr>
+      <w:r>
+        <w:rPr>
+          <w:rFonts w:ascii="Times New Roman" w:hAnsi="Times New Roman"/>
+          <w:b w:val="0"/>
+          <w:i w:val="0"/>
+          <w:color w:val="000000"/>
+          <w:sz w:val="24"/>
+        </w:rPr>
+        <w:t>• 50 sq ft modern-style wall panels: $2,000</w:t>
+      </w:r>
+    </w:p>
+    <w:p>
+      <w:pPr>
+        <w:jc w:val="left"/>
+      </w:pPr>
+      <w:r>
+        <w:rPr>
+          <w:rFonts w:ascii="Times New Roman" w:hAnsi="Times New Roman"/>
+          <w:b w:val="0"/>
+          <w:i w:val="0"/>
+          <w:color w:val="000000"/>
+          <w:sz w:val="24"/>
+        </w:rPr>
+        <w:t>• 10 overhead LED lights: $1,000</w:t>
+      </w:r>
+    </w:p>
+    <w:p>
+      <w:pPr>
+        <w:jc w:val="left"/>
+      </w:pPr>
+      <w:r>
+        <w:rPr>
+          <w:rFonts w:ascii="Times New Roman" w:hAnsi="Times New Roman"/>
+          <w:b w:val="0"/>
+          <w:i w:val="0"/>
+          <w:color w:val="000000"/>
+          <w:sz w:val="24"/>
+        </w:rPr>
+        <w:t>• 5 recessed LED lights: $500</w:t>
+      </w:r>
+    </w:p>
+    <w:p>
+      <w:pPr>
+        <w:jc w:val="left"/>
+      </w:pPr>
+      <w:r>
+        <w:rPr>
+          <w:rFonts w:ascii="Times New Roman" w:hAnsi="Times New Roman"/>
+          <w:b w:val="0"/>
+          <w:i w:val="0"/>
+          <w:color w:val="000000"/>
+          <w:sz w:val="24"/>
+        </w:rPr>
+        <w:t>• 2 LED strip lights: $200</w:t>
+      </w:r>
+    </w:p>
+    <w:p>
+      <w:pPr>
+        <w:jc w:val="left"/>
+      </w:pPr>
+      <w:r>
+        <w:rPr>
+          <w:rFonts w:ascii="Times New Roman" w:hAnsi="Times New Roman"/>
+          <w:b w:val="0"/>
+          <w:i w:val="0"/>
+          <w:color w:val="000000"/>
+          <w:sz w:val="24"/>
+        </w:rPr>
+        <w:t>• 10 new electrical outlets: $1,000</w:t>
+      </w:r>
+    </w:p>
+    <w:p>
+      <w:pPr>
+        <w:jc w:val="left"/>
+      </w:pPr>
+      <w:r>
+        <w:rPr>
+          <w:rFonts w:ascii="Times New Roman" w:hAnsi="Times New Roman"/>
+          <w:b w:val="0"/>
+          <w:i w:val="0"/>
+          <w:color w:val="000000"/>
+          <w:sz w:val="24"/>
+        </w:rPr>
+        <w:t>• 2 new light switches: $200</w:t>
+      </w:r>
+    </w:p>
+    <w:p>
+      <w:pPr>
+        <w:jc w:val="left"/>
+      </w:pPr>
+      <w:r>
+        <w:rPr>
+          <w:rFonts w:ascii="Times New Roman" w:hAnsi="Times New Roman"/>
+          <w:b w:val="0"/>
+          <w:i w:val="0"/>
+          <w:color w:val="000000"/>
+          <w:sz w:val="24"/>
+        </w:rPr>
+        <w:t>• 1 new dedicated 20-amp circuit: $1,000</w:t>
+      </w:r>
+    </w:p>
+    <w:p>
+      <w:pPr>
+        <w:jc w:val="left"/>
+      </w:pPr>
+      <w:r>
+        <w:rPr>
+          <w:rFonts w:ascii="Times New Roman" w:hAnsi="Times New Roman"/>
+          <w:b w:val="0"/>
+          <w:i w:val="0"/>
+          <w:color w:val="000000"/>
+          <w:sz w:val="24"/>
+        </w:rPr>
+        <w:t>• 2 new vents: $1,000</w:t>
+      </w:r>
+    </w:p>
+    <w:p>
+      <w:pPr>
+        <w:jc w:val="left"/>
+      </w:pPr>
+      <w:r>
+        <w:rPr>
+          <w:rFonts w:ascii="Times New Roman" w:hAnsi="Times New Roman"/>
+          <w:b w:val="0"/>
+          <w:i w:val="0"/>
+          <w:color w:val="000000"/>
+          <w:sz w:val="24"/>
+        </w:rPr>
+        <w:t>• 1 new return air vent: $500</w:t>
+      </w:r>
+    </w:p>
+    <w:p>
+      <w:pPr>
+        <w:jc w:val="left"/>
+      </w:pPr>
+      <w:r>
+        <w:rPr>
+          <w:rFonts w:ascii="Times New Roman" w:hAnsi="Times New Roman"/>
+          <w:b w:val="0"/>
+          <w:i w:val="0"/>
+          <w:color w:val="000000"/>
+          <w:sz w:val="24"/>
+        </w:rPr>
+        <w:t>• 1 new water supply line: $1,000</w:t>
+      </w:r>
+    </w:p>
+    <w:p>
+      <w:pPr>
+        <w:jc w:val="left"/>
+      </w:pPr>
+      <w:r>
+        <w:rPr>
+          <w:rFonts w:ascii="Times New Roman" w:hAnsi="Times New Roman"/>
+          <w:b w:val="0"/>
+          <w:i w:val="0"/>
+          <w:color w:val="000000"/>
+          <w:sz w:val="24"/>
+        </w:rPr>
+        <w:t>• 1 new drain line: $1,000</w:t>
+      </w:r>
+    </w:p>
+    <w:p>
+      <w:pPr>
+        <w:jc w:val="center"/>
+      </w:pPr>
+      <w:r>
+        <w:rPr>
+          <w:rFonts w:ascii="Times New Roman" w:hAnsi="Times New Roman"/>
+          <w:b/>
+          <w:i w:val="0"/>
+          <w:color w:val="0000FF"/>
+          <w:sz w:val="28"/>
+        </w:rPr>
+        <w:t>FURNITURE AND APPLIANCES:</w:t>
+      </w:r>
+    </w:p>
+    <w:p>
+      <w:pPr>
+        <w:jc w:val="left"/>
+      </w:pPr>
+      <w:r>
+        <w:rPr>
+          <w:rFonts w:ascii="Times New Roman" w:hAnsi="Times New Roman"/>
+          <w:b w:val="0"/>
+          <w:i w:val="0"/>
+          <w:color w:val="000000"/>
+          <w:sz w:val="24"/>
+        </w:rPr>
+        <w:t>• 100-inch TV: $5,000</w:t>
+      </w:r>
+    </w:p>
+    <w:p>
+      <w:pPr>
+        <w:jc w:val="left"/>
+      </w:pPr>
+      <w:r>
+        <w:rPr>
+          <w:rFonts w:ascii="Times New Roman" w:hAnsi="Times New Roman"/>
+          <w:b w:val="0"/>
+          <w:i w:val="0"/>
+          <w:color w:val="000000"/>
+          <w:sz w:val="24"/>
+        </w:rPr>
+        <w:t>• Large couch: $2,000</w:t>
+      </w:r>
+    </w:p>
+    <w:p>
+      <w:pPr>
+        <w:jc w:val="left"/>
+      </w:pPr>
+      <w:r>
+        <w:rPr>
+          <w:rFonts w:ascii="Times New Roman" w:hAnsi="Times New Roman"/>
+          <w:b w:val="0"/>
+          <w:i w:val="0"/>
+          <w:color w:val="000000"/>
+          <w:sz w:val="24"/>
+        </w:rPr>
+        <w:t>• Pool table: $2,000</w:t>
+      </w:r>
+    </w:p>
+    <w:p>
+      <w:pPr>
+        <w:jc w:val="left"/>
+      </w:pPr>
+      <w:r>
+        <w:rPr>
+          <w:rFonts w:ascii="Times New Roman" w:hAnsi="Times New Roman"/>
+          <w:b w:val="0"/>
+          <w:i w:val="0"/>
+          <w:color w:val="000000"/>
+          <w:sz w:val="24"/>
+        </w:rPr>
+        <w:t>• Foosball table: $1,000</w:t>
+      </w:r>
+    </w:p>
+    <w:p>
+      <w:pPr>
+        <w:jc w:val="left"/>
+      </w:pPr>
+      <w:r>
+        <w:rPr>
+          <w:rFonts w:ascii="Times New Roman" w:hAnsi="Times New Roman"/>
+          <w:b w:val="0"/>
+          <w:i w:val="0"/>
+          <w:color w:val="000000"/>
+          <w:sz w:val="24"/>
+        </w:rPr>
+        <w:t>• Hot tub: $10,000</w:t>
+      </w:r>
+    </w:p>
+    <w:p>
+      <w:pPr>
+        <w:jc w:val="left"/>
+      </w:pPr>
+      <w:r>
+        <w:rPr>
+          <w:rFonts w:ascii="Times New Roman" w:hAnsi="Times New Roman"/>
+          <w:b w:val="0"/>
+          <w:i w:val="0"/>
+          <w:color w:val="000000"/>
+          <w:sz w:val="24"/>
+        </w:rPr>
+        <w:t>• Modern-style coffee table: $1,000</w:t>
+      </w:r>
+    </w:p>
+    <w:p>
+      <w:pPr>
+        <w:jc w:val="center"/>
+      </w:pPr>
+      <w:r>
+        <w:rPr>
+          <w:rFonts w:ascii="Times New Roman" w:hAnsi="Times New Roman"/>
+          <w:b/>
+          <w:i w:val="0"/>
+          <w:color w:val="0000FF"/>
+          <w:sz w:val="28"/>
+        </w:rPr>
+        <w:t>MISCELLANEOUS:</w:t>
+      </w:r>
+    </w:p>
+    <w:p>
+      <w:pPr>
+        <w:jc w:val="left"/>
+      </w:pPr>
+      <w:r>
+        <w:rPr>
+          <w:rFonts w:ascii="Times New Roman" w:hAnsi="Times New Roman"/>
+          <w:b w:val="0"/>
+          <w:i w:val="0"/>
+          <w:color w:val="000000"/>
+          <w:sz w:val="24"/>
+        </w:rPr>
+        <w:t>• Soundproofing material: $1,000</w:t>
+      </w:r>
+    </w:p>
+    <w:p>
+      <w:pPr>
+        <w:jc w:val="left"/>
+      </w:pPr>
+      <w:r>
+        <w:rPr>
+          <w:rFonts w:ascii="Times New Roman" w:hAnsi="Times New Roman"/>
+          <w:b w:val="0"/>
+          <w:i w:val="0"/>
+          <w:color w:val="000000"/>
+          <w:sz w:val="24"/>
+        </w:rPr>
+        <w:t>• Acoustic panels: $1,000</w:t>
+      </w:r>
+    </w:p>
+    <w:p>
+      <w:pPr>
+        <w:jc w:val="left"/>
+      </w:pPr>
+      <w:r>
+        <w:rPr>
+          <w:rFonts w:ascii="Times New Roman" w:hAnsi="Times New Roman"/>
+          <w:b w:val="0"/>
+          <w:i w:val="0"/>
+          <w:color w:val="000000"/>
+          <w:sz w:val="24"/>
+        </w:rPr>
+        <w:t>• Joint compound: $500</w:t>
+      </w:r>
+    </w:p>
+    <w:p>
+      <w:pPr>
+        <w:jc w:val="left"/>
+      </w:pPr>
+      <w:r>
+        <w:rPr>
+          <w:rFonts w:ascii="Times New Roman" w:hAnsi="Times New Roman"/>
+          <w:b w:val="0"/>
+          <w:i w:val="0"/>
+          <w:color w:val="000000"/>
+          <w:sz w:val="24"/>
+        </w:rPr>
+        <w:t>• Primer: $500</w:t>
+      </w:r>
+    </w:p>
+    <w:p>
+      <w:pPr>
+        <w:jc w:val="left"/>
+      </w:pPr>
+      <w:r>
+        <w:rPr>
+          <w:rFonts w:ascii="Times New Roman" w:hAnsi="Times New Roman"/>
+          <w:b w:val="0"/>
+          <w:i w:val="0"/>
+          <w:color w:val="000000"/>
+          <w:sz w:val="24"/>
+        </w:rPr>
+        <w:t>• Painter's tape: $100</w:t>
+      </w:r>
+    </w:p>
+    <w:p>
+      <w:pPr>
+        <w:jc w:val="center"/>
+      </w:pPr>
+      <w:r>
+        <w:rPr>
+          <w:rFonts w:ascii="Times New Roman" w:hAnsi="Times New Roman"/>
+          <w:b/>
+          <w:i w:val="0"/>
+          <w:color w:val="0000FF"/>
+          <w:sz w:val="28"/>
+        </w:rPr>
+        <w:t>PAYMENT TERMS:</w:t>
+      </w:r>
+    </w:p>
+    <w:p>
+      <w:pPr>
+        <w:jc w:val="left"/>
+      </w:pPr>
+      <w:r>
+        <w:rPr>
+          <w:rFonts w:ascii="Times New Roman" w:hAnsi="Times New Roman"/>
+          <w:b w:val="0"/>
+          <w:i w:val="0"/>
+          <w:color w:val="000000"/>
+          <w:sz w:val="24"/>
+        </w:rPr>
+        <w:t>A deposit of 50% of the grand total ($149,750.00) is due upon signing of this agreement.</w:t>
+      </w:r>
+    </w:p>
+    <w:p>
+      <w:pPr>
+        <w:jc w:val="left"/>
+      </w:pPr>
+      <w:r>
+        <w:rPr>
+          <w:rFonts w:ascii="Times New Roman" w:hAnsi="Times New Roman"/>
+          <w:b w:val="0"/>
+          <w:i w:val="0"/>
+          <w:color w:val="000000"/>
+          <w:sz w:val="24"/>
+        </w:rPr>
+        <w:t>Monthly payments of $24,958 for 6 months will be due on the 15th of each month.</w:t>
+      </w:r>
+    </w:p>
+    <w:p>
+      <w:pPr>
+        <w:jc w:val="left"/>
+      </w:pPr>
+      <w:r>
+        <w:rPr>
+          <w:rFonts w:ascii="Times New Roman" w:hAnsi="Times New Roman"/>
+          <w:b w:val="0"/>
+          <w:i w:val="0"/>
+          <w:color w:val="000000"/>
+          <w:sz w:val="24"/>
+        </w:rPr>
+        <w:t>A final payment due upon completion of the project.</w:t>
       </w:r>
     </w:p>
     <w:sectPr>

</xml_diff>

<commit_message>
new changes - sheets, drive - upload pdf, bot classes
</commit_message>
<xml_diff>
--- a/documents/The Great Renovation.docx
+++ b/documents/The Great Renovation.docx
@@ -12,9 +12,24 @@
           <w:b/>
           <w:i w:val="0"/>
           <w:color w:val="000000"/>
-          <w:sz w:val="48"/>
+          <w:sz w:val="24"/>
         </w:rPr>
-        <w:t>PROJECT SUMMARY</w:t>
+        <w:t>3210 Greenstone Way, Herndon, VA 20171</w:t>
+      </w:r>
+    </w:p>
+    <w:p>
+      <w:pPr>
+        <w:jc w:val="center"/>
+      </w:pPr>
+      <w:r>
+        <w:rPr>
+          <w:rFonts w:ascii="Times New Roman" w:hAnsi="Times New Roman"/>
+          <w:b/>
+          <w:i w:val="0"/>
+          <w:color w:val="000000"/>
+          <w:sz w:val="36"/>
+        </w:rPr>
+        <w:t>COMPREHENSIVE RENOVATION QUOTE</w:t>
       </w:r>
     </w:p>
     <w:p>
@@ -29,22 +44,7 @@
           <w:color w:val="000000"/>
           <w:sz w:val="24"/>
         </w:rPr>
-        <w:t>For a premium basement renovation project, spanning 150 sq ft, with a modern design, and a budget of $500,000, the total estimated cost is $299,500, broken down into labor costs of $250,000 and material costs of $49,500.</w:t>
-      </w:r>
-    </w:p>
-    <w:p>
-      <w:pPr>
-        <w:jc w:val="center"/>
-      </w:pPr>
-      <w:r>
-        <w:rPr>
-          <w:rFonts w:ascii="Times New Roman" w:hAnsi="Times New Roman"/>
-          <w:b/>
-          <w:i w:val="0"/>
-          <w:color w:val="0000FF"/>
-          <w:sz w:val="36"/>
-        </w:rPr>
-        <w:t>PROJECT BREAKDOWN</w:t>
+        <w:t>Labor Cost: $20,000</w:t>
       </w:r>
     </w:p>
     <w:p>
@@ -59,7 +59,22 @@
           <w:color w:val="000000"/>
           <w:sz w:val="24"/>
         </w:rPr>
-        <w:t>Labor Costs: $250,000</w:t>
+        <w:t>Material Cost: $24,200</w:t>
+      </w:r>
+    </w:p>
+    <w:p>
+      <w:pPr>
+        <w:jc w:val="left"/>
+      </w:pPr>
+      <w:r>
+        <w:rPr>
+          <w:rFonts w:ascii="Times New Roman" w:hAnsi="Times New Roman"/>
+          <w:b/>
+          <w:i w:val="0"/>
+          <w:color w:val="000000"/>
+          <w:sz w:val="24"/>
+        </w:rPr>
+        <w:t>MATERIALS:</w:t>
       </w:r>
     </w:p>
     <w:p>
@@ -74,7 +89,7 @@
           <w:color w:val="000000"/>
           <w:sz w:val="24"/>
         </w:rPr>
-        <w:t>Material Costs:</w:t>
+        <w:t>• 1,500 sqft of 1/2 inch drywall: $1,800</w:t>
       </w:r>
     </w:p>
     <w:p>
@@ -89,7 +104,7 @@
           <w:color w:val="000000"/>
           <w:sz w:val="24"/>
         </w:rPr>
-        <w:t>• 150 sq ft hardwood flooring: $5,000</w:t>
+        <w:t>• 300 sqft of 5/8 inch drywall: $450</w:t>
       </w:r>
     </w:p>
     <w:p>
@@ -104,7 +119,7 @@
           <w:color w:val="000000"/>
           <w:sz w:val="24"/>
         </w:rPr>
-        <w:t>• 100 sq ft carpeting: $2,000</w:t>
+        <w:t>• 1,000 sqft of R-13 fiberglass batt insulation: $700</w:t>
       </w:r>
     </w:p>
     <w:p>
@@ -119,7 +134,7 @@
           <w:color w:val="000000"/>
           <w:sz w:val="24"/>
         </w:rPr>
-        <w:t>• 150 sq ft drywall: $1,000</w:t>
+        <w:t>• 500 sqft of R-19 fiberglass batt insulation: $350</w:t>
       </w:r>
     </w:p>
     <w:p>
@@ -134,7 +149,7 @@
           <w:color w:val="000000"/>
           <w:sz w:val="24"/>
         </w:rPr>
-        <w:t>• 50 sq ft tinted glass: $5,000</w:t>
+        <w:t>• 1,000 sqft of 3/4 inch thick x 5 inch wide oak hardwood flooring: $4,500</w:t>
       </w:r>
     </w:p>
     <w:p>
@@ -149,7 +164,7 @@
           <w:color w:val="000000"/>
           <w:sz w:val="24"/>
         </w:rPr>
-        <w:t>• 100 sq ft mirror: $3,000</w:t>
+        <w:t>• 200 sqft of ceramic tile: $1,200</w:t>
       </w:r>
     </w:p>
     <w:p>
@@ -164,7 +179,7 @@
           <w:color w:val="000000"/>
           <w:sz w:val="24"/>
         </w:rPr>
-        <w:t>• 50 sq ft modern-style wall panels: $2,000</w:t>
+        <w:t>• 100 sqft of carpeting: $500</w:t>
       </w:r>
     </w:p>
     <w:p>
@@ -179,7 +194,7 @@
           <w:color w:val="000000"/>
           <w:sz w:val="24"/>
         </w:rPr>
-        <w:t>• 10 overhead LED lights: $1,000</w:t>
+        <w:t>• 5 gallons of premium latex paint: $250</w:t>
       </w:r>
     </w:p>
     <w:p>
@@ -194,7 +209,7 @@
           <w:color w:val="000000"/>
           <w:sz w:val="24"/>
         </w:rPr>
-        <w:t>• 5 recessed LED lights: $500</w:t>
+        <w:t>• 2 gallons of semi-gloss paint: $150</w:t>
       </w:r>
     </w:p>
     <w:p>
@@ -209,7 +224,7 @@
           <w:color w:val="000000"/>
           <w:sz w:val="24"/>
         </w:rPr>
-        <w:t>• 2 LED strip lights: $200</w:t>
+        <w:t>• 1,000 linear feet of 3-1/2 inch MDF baseboard molding: $700</w:t>
       </w:r>
     </w:p>
     <w:p>
@@ -224,7 +239,7 @@
           <w:color w:val="000000"/>
           <w:sz w:val="24"/>
         </w:rPr>
-        <w:t>• 10 new electrical outlets: $1,000</w:t>
+        <w:t>• 500 linear feet of 2-1/4 inch MDF door and window casing: $350</w:t>
       </w:r>
     </w:p>
     <w:p>
@@ -239,7 +254,7 @@
           <w:color w:val="000000"/>
           <w:sz w:val="24"/>
         </w:rPr>
-        <w:t>• 2 new light switches: $200</w:t>
+        <w:t>• Pedestal sink with single-hole faucet: $700</w:t>
       </w:r>
     </w:p>
     <w:p>
@@ -254,7 +269,7 @@
           <w:color w:val="000000"/>
           <w:sz w:val="24"/>
         </w:rPr>
-        <w:t>• 1 new dedicated 20-amp circuit: $1,000</w:t>
+        <w:t>• Toilet with low-flow technology: $500</w:t>
       </w:r>
     </w:p>
     <w:p>
@@ -269,7 +284,7 @@
           <w:color w:val="000000"/>
           <w:sz w:val="24"/>
         </w:rPr>
-        <w:t>• 2 new vents: $1,000</w:t>
+        <w:t>• Shower valve with rainfall showerhead: $300</w:t>
       </w:r>
     </w:p>
     <w:p>
@@ -284,7 +299,7 @@
           <w:color w:val="000000"/>
           <w:sz w:val="24"/>
         </w:rPr>
-        <w:t>• 1 new return air vent: $500</w:t>
+        <w:t>• Bathtub with tile surround: $1,500</w:t>
       </w:r>
     </w:p>
     <w:p>
@@ -299,7 +314,7 @@
           <w:color w:val="000000"/>
           <w:sz w:val="24"/>
         </w:rPr>
-        <w:t>• 1 new water supply line: $1,000</w:t>
+        <w:t>• 10 linear feet of granite countertops: $3,000</w:t>
       </w:r>
     </w:p>
     <w:p>
@@ -314,22 +329,7 @@
           <w:color w:val="000000"/>
           <w:sz w:val="24"/>
         </w:rPr>
-        <w:t>• 1 new drain line: $1,000</w:t>
-      </w:r>
-    </w:p>
-    <w:p>
-      <w:pPr>
-        <w:jc w:val="center"/>
-      </w:pPr>
-      <w:r>
-        <w:rPr>
-          <w:rFonts w:ascii="Times New Roman" w:hAnsi="Times New Roman"/>
-          <w:b/>
-          <w:i w:val="0"/>
-          <w:color w:val="0000FF"/>
-          <w:sz w:val="28"/>
-        </w:rPr>
-        <w:t>FURNITURE AND APPLIANCES:</w:t>
+        <w:t>• Kitchen sink with stainless steel faucet: $700</w:t>
       </w:r>
     </w:p>
     <w:p>
@@ -344,7 +344,7 @@
           <w:color w:val="000000"/>
           <w:sz w:val="24"/>
         </w:rPr>
-        <w:t>• 100-inch TV: $5,000</w:t>
+        <w:t>• Electric range with microwave and oven: $1,500</w:t>
       </w:r>
     </w:p>
     <w:p>
@@ -359,7 +359,7 @@
           <w:color w:val="000000"/>
           <w:sz w:val="24"/>
         </w:rPr>
-        <w:t>• Large couch: $2,000</w:t>
+        <w:t>• Refrigerator with French doors and ice maker: $2,000</w:t>
       </w:r>
     </w:p>
     <w:p>
@@ -374,7 +374,7 @@
           <w:color w:val="000000"/>
           <w:sz w:val="24"/>
         </w:rPr>
-        <w:t>• Pool table: $2,000</w:t>
+        <w:t>• 20 LED recessed lights: $700</w:t>
       </w:r>
     </w:p>
     <w:p>
@@ -389,7 +389,7 @@
           <w:color w:val="000000"/>
           <w:sz w:val="24"/>
         </w:rPr>
-        <w:t>• Foosball table: $1,000</w:t>
+        <w:t>• 10 LED under-cabinet lights: $300</w:t>
       </w:r>
     </w:p>
     <w:p>
@@ -404,7 +404,7 @@
           <w:color w:val="000000"/>
           <w:sz w:val="24"/>
         </w:rPr>
-        <w:t>• Hot tub: $10,000</w:t>
+        <w:t>• 2 ceiling-mounted LED fixtures: $200</w:t>
       </w:r>
     </w:p>
     <w:p>
@@ -419,22 +419,7 @@
           <w:color w:val="000000"/>
           <w:sz w:val="24"/>
         </w:rPr>
-        <w:t>• Modern-style coffee table: $1,000</w:t>
-      </w:r>
-    </w:p>
-    <w:p>
-      <w:pPr>
-        <w:jc w:val="center"/>
-      </w:pPr>
-      <w:r>
-        <w:rPr>
-          <w:rFonts w:ascii="Times New Roman" w:hAnsi="Times New Roman"/>
-          <w:b/>
-          <w:i w:val="0"/>
-          <w:color w:val="0000FF"/>
-          <w:sz w:val="28"/>
-        </w:rPr>
-        <w:t>MISCELLANEOUS:</w:t>
+        <w:t>• 1,000 feet of 14-gauge wire: $500</w:t>
       </w:r>
     </w:p>
     <w:p>
@@ -449,7 +434,7 @@
           <w:color w:val="000000"/>
           <w:sz w:val="24"/>
         </w:rPr>
-        <w:t>• Soundproofing material: $1,000</w:t>
+        <w:t>• Water heater with 40-gallon capacity: $700</w:t>
       </w:r>
     </w:p>
     <w:p>
@@ -464,7 +449,7 @@
           <w:color w:val="000000"/>
           <w:sz w:val="24"/>
         </w:rPr>
-        <w:t>• Acoustic panels: $1,000</w:t>
+        <w:t>• Kitchen faucet with sprayer: $300</w:t>
       </w:r>
     </w:p>
     <w:p>
@@ -479,7 +464,7 @@
           <w:color w:val="000000"/>
           <w:sz w:val="24"/>
         </w:rPr>
-        <w:t>• Joint compound: $500</w:t>
+        <w:t>• Bathroom faucet with pop-up drain: $250</w:t>
       </w:r>
     </w:p>
     <w:p>
@@ -494,7 +479,7 @@
           <w:color w:val="000000"/>
           <w:sz w:val="24"/>
         </w:rPr>
-        <w:t>• Primer: $500</w:t>
+        <w:t>• Hose bib for outdoor water supply: $100</w:t>
       </w:r>
     </w:p>
     <w:p>
@@ -504,25 +489,25 @@
       <w:r>
         <w:rPr>
           <w:rFonts w:ascii="Times New Roman" w:hAnsi="Times New Roman"/>
-          <w:b w:val="0"/>
+          <w:b/>
           <w:i w:val="0"/>
           <w:color w:val="000000"/>
-          <w:sz w:val="24"/>
+          <w:sz w:val="28"/>
         </w:rPr>
-        <w:t>• Painter's tape: $100</w:t>
+        <w:t>GRAND TOTAL: $44,200</w:t>
       </w:r>
     </w:p>
     <w:p>
       <w:pPr>
-        <w:jc w:val="center"/>
+        <w:jc w:val="left"/>
       </w:pPr>
       <w:r>
         <w:rPr>
           <w:rFonts w:ascii="Times New Roman" w:hAnsi="Times New Roman"/>
           <w:b/>
           <w:i w:val="0"/>
-          <w:color w:val="0000FF"/>
-          <w:sz w:val="28"/>
+          <w:color w:val="000000"/>
+          <w:sz w:val="24"/>
         </w:rPr>
         <w:t>PAYMENT TERMS:</w:t>
       </w:r>
@@ -539,7 +524,7 @@
           <w:color w:val="000000"/>
           <w:sz w:val="24"/>
         </w:rPr>
-        <w:t>A deposit of 50% of the grand total ($149,750.00) is due upon signing of this agreement.</w:t>
+        <w:t>• 20% deposit: $8,840</w:t>
       </w:r>
     </w:p>
     <w:p>
@@ -554,7 +539,7 @@
           <w:color w:val="000000"/>
           <w:sz w:val="24"/>
         </w:rPr>
-        <w:t>Monthly payments of $24,958 for 6 months will be due on the 15th of each month.</w:t>
+        <w:t>• Monthly payments of $3,536 for 10 months</w:t>
       </w:r>
     </w:p>
     <w:p>
@@ -569,7 +554,7 @@
           <w:color w:val="000000"/>
           <w:sz w:val="24"/>
         </w:rPr>
-        <w:t>A final payment due upon completion of the project.</w:t>
+        <w:t>• Final payment due upon completion of the project</w:t>
       </w:r>
     </w:p>
     <w:sectPr>

</xml_diff>

<commit_message>
live call all set
</commit_message>
<xml_diff>
--- a/documents/The Great Renovation.docx
+++ b/documents/The Great Renovation.docx
@@ -12,9 +12,9 @@
           <w:b/>
           <w:i w:val="0"/>
           <w:color w:val="000000"/>
-          <w:sz w:val="48"/>
+          <w:sz w:val="36"/>
         </w:rPr>
-        <w:t>The Great Renovation</w:t>
+        <w:t>Basement Renovation Project</w:t>
       </w:r>
     </w:p>
     <w:p>
@@ -24,10 +24,25 @@
       <w:r>
         <w:rPr>
           <w:rFonts w:ascii="Times New Roman" w:hAnsi="Times New Roman"/>
+          <w:b w:val="0"/>
+          <w:i w:val="0"/>
+          <w:color w:val="000000"/>
+          <w:sz w:val="28"/>
+        </w:rPr>
+        <w:t>Location: 13599 Cobra Dr, Herndon, VA 20171</w:t>
+      </w:r>
+    </w:p>
+    <w:p>
+      <w:pPr>
+        <w:jc w:val="center"/>
+      </w:pPr>
+      <w:r>
+        <w:rPr>
+          <w:rFonts w:ascii="Times New Roman" w:hAnsi="Times New Roman"/>
           <w:b/>
           <w:i w:val="0"/>
-          <w:color w:val="000000"/>
-          <w:sz w:val="36"/>
+          <w:color w:val="0000FF"/>
+          <w:sz w:val="32"/>
         </w:rPr>
         <w:t>Project Overview</w:t>
       </w:r>
@@ -44,7 +59,7 @@
           <w:color w:val="000000"/>
           <w:sz w:val="28"/>
         </w:rPr>
-        <w:t>Project Address: 3210 Greenstone Way, Herndon, VA 20171</w:t>
+        <w:t>This project involves a modern design and premium finishes, with a total labor cost of ($11,250) and is expected to be completed within 2 months.</w:t>
       </w:r>
     </w:p>
     <w:p>
@@ -56,25 +71,10 @@
           <w:rFonts w:ascii="Times New Roman" w:hAnsi="Times New Roman"/>
           <w:b/>
           <w:i w:val="0"/>
-          <w:color w:val="000000"/>
+          <w:color w:val="0000FF"/>
           <w:sz w:val="32"/>
         </w:rPr>
-        <w:t>Total Estimated Cost: $167,200</w:t>
-      </w:r>
-    </w:p>
-    <w:p>
-      <w:pPr>
-        <w:jc w:val="left"/>
-      </w:pPr>
-      <w:r>
-        <w:rPr>
-          <w:rFonts w:ascii="Times New Roman" w:hAnsi="Times New Roman"/>
-          <w:b/>
-          <w:i w:val="0"/>
-          <w:color w:val="000000"/>
-          <w:sz w:val="28"/>
-        </w:rPr>
-        <w:t>Breakdown of Costs:</w:t>
+        <w:t>Cost Breakdown:</w:t>
       </w:r>
     </w:p>
     <w:p>
@@ -89,7 +89,7 @@
           <w:color w:val="000000"/>
           <w:sz w:val="28"/>
         </w:rPr>
-        <w:t>Labor Costs: $150,000</w:t>
+        <w:t>Labor Cost: ($11,250)</w:t>
       </w:r>
     </w:p>
     <w:p>
@@ -104,22 +104,7 @@
           <w:color w:val="000000"/>
           <w:sz w:val="28"/>
         </w:rPr>
-        <w:t>Material Costs: $17,200</w:t>
-      </w:r>
-    </w:p>
-    <w:p>
-      <w:pPr>
-        <w:jc w:val="left"/>
-      </w:pPr>
-      <w:r>
-        <w:rPr>
-          <w:rFonts w:ascii="Times New Roman" w:hAnsi="Times New Roman"/>
-          <w:b/>
-          <w:i w:val="0"/>
-          <w:color w:val="000000"/>
-          <w:sz w:val="28"/>
-        </w:rPr>
-        <w:t>Material Costs Breakdown:</w:t>
+        <w:t>Material Cost:</w:t>
       </w:r>
     </w:p>
     <w:p>
@@ -134,7 +119,7 @@
           <w:color w:val="000000"/>
           <w:sz w:val="28"/>
         </w:rPr>
-        <w:t>Flooring: 1,200 sq ft solid hardwood flooring (Maple, 3-inch planks) ($15,000)</w:t>
+        <w:t xml:space="preserve">  • Flooring: ($4,500)</w:t>
       </w:r>
     </w:p>
     <w:p>
@@ -149,7 +134,7 @@
           <w:color w:val="000000"/>
           <w:sz w:val="28"/>
         </w:rPr>
-        <w:t>Baseboard Molding: MDF, 3-inch ($700)</w:t>
+        <w:t xml:space="preserve">  • Lighting: ($3,000)</w:t>
       </w:r>
     </w:p>
     <w:p>
@@ -164,22 +149,7 @@
           <w:color w:val="000000"/>
           <w:sz w:val="28"/>
         </w:rPr>
-        <w:t>Underlayment Material: Cement-based, 1/4 inch thick ($1,500)</w:t>
-      </w:r>
-    </w:p>
-    <w:p>
-      <w:pPr>
-        <w:jc w:val="left"/>
-      </w:pPr>
-      <w:r>
-        <w:rPr>
-          <w:rFonts w:ascii="Times New Roman" w:hAnsi="Times New Roman"/>
-          <w:b/>
-          <w:i w:val="0"/>
-          <w:color w:val="000000"/>
-          <w:sz w:val="28"/>
-        </w:rPr>
-        <w:t>Walls and Ceiling Materials:</w:t>
+        <w:t xml:space="preserve">  • Shelving: ($6,500)</w:t>
       </w:r>
     </w:p>
     <w:p>
@@ -194,7 +164,7 @@
           <w:color w:val="000000"/>
           <w:sz w:val="28"/>
         </w:rPr>
-        <w:t>Drywall: 1/2 inch thick ($1,500)</w:t>
+        <w:t xml:space="preserve">  • Electrical and HVAC: ($5,000)</w:t>
       </w:r>
     </w:p>
     <w:p>
@@ -209,7 +179,7 @@
           <w:color w:val="000000"/>
           <w:sz w:val="28"/>
         </w:rPr>
-        <w:t>Metal Studs: 1.5 inches wide ($700)</w:t>
+        <w:t xml:space="preserve">  • Walls and Ceiling: ($3,500)</w:t>
       </w:r>
     </w:p>
     <w:p>
@@ -224,7 +194,7 @@
           <w:color w:val="000000"/>
           <w:sz w:val="28"/>
         </w:rPr>
-        <w:t>Joint Compound: Ready-mixed ($700)</w:t>
+        <w:t xml:space="preserve">  • Games Area: ($7,000)</w:t>
       </w:r>
     </w:p>
     <w:p>
@@ -239,22 +209,7 @@
           <w:color w:val="000000"/>
           <w:sz w:val="28"/>
         </w:rPr>
-        <w:t>Paint: Matte finish, neutral color ($1,500)</w:t>
-      </w:r>
-    </w:p>
-    <w:p>
-      <w:pPr>
-        <w:jc w:val="left"/>
-      </w:pPr>
-      <w:r>
-        <w:rPr>
-          <w:rFonts w:ascii="Times New Roman" w:hAnsi="Times New Roman"/>
-          <w:b/>
-          <w:i w:val="0"/>
-          <w:color w:val="000000"/>
-          <w:sz w:val="28"/>
-        </w:rPr>
-        <w:t>Windows and Doors:</w:t>
+        <w:t xml:space="preserve">  • Tinted Glass Wall: ($10,000)</w:t>
       </w:r>
     </w:p>
     <w:p>
@@ -269,7 +224,7 @@
           <w:color w:val="000000"/>
           <w:sz w:val="28"/>
         </w:rPr>
-        <w:t>Five new, double-hung windows (vinyl, 3-foot by 4-foot) ($7,000)</w:t>
+        <w:t xml:space="preserve">  • Hot Tub: ($15,000)</w:t>
       </w:r>
     </w:p>
     <w:p>
@@ -284,22 +239,7 @@
           <w:color w:val="000000"/>
           <w:sz w:val="28"/>
         </w:rPr>
-        <w:t>One new, solid-wood entrance door (mahogany, 3-foot by 6-foot) ($3,000)</w:t>
-      </w:r>
-    </w:p>
-    <w:p>
-      <w:pPr>
-        <w:jc w:val="left"/>
-      </w:pPr>
-      <w:r>
-        <w:rPr>
-          <w:rFonts w:ascii="Times New Roman" w:hAnsi="Times New Roman"/>
-          <w:b/>
-          <w:i w:val="0"/>
-          <w:color w:val="000000"/>
-          <w:sz w:val="28"/>
-        </w:rPr>
-        <w:t>Electrical Materials:</w:t>
+        <w:t xml:space="preserve">  • Miscellaneous: ($14,000)</w:t>
       </w:r>
     </w:p>
     <w:p>
@@ -314,37 +254,7 @@
           <w:color w:val="000000"/>
           <w:sz w:val="28"/>
         </w:rPr>
-        <w:t>500 feet of 14-gauge wire (Romex, Type NM-B) ($700)</w:t>
-      </w:r>
-    </w:p>
-    <w:p>
-      <w:pPr>
-        <w:jc w:val="left"/>
-      </w:pPr>
-      <w:r>
-        <w:rPr>
-          <w:rFonts w:ascii="Times New Roman" w:hAnsi="Times New Roman"/>
-          <w:b w:val="0"/>
-          <w:i w:val="0"/>
-          <w:color w:val="000000"/>
-          <w:sz w:val="28"/>
-        </w:rPr>
-        <w:t>20 electrical outlets (dual, tamper-resistant) ($700)</w:t>
-      </w:r>
-    </w:p>
-    <w:p>
-      <w:pPr>
-        <w:jc w:val="left"/>
-      </w:pPr>
-      <w:r>
-        <w:rPr>
-          <w:rFonts w:ascii="Times New Roman" w:hAnsi="Times New Roman"/>
-          <w:b w:val="0"/>
-          <w:i w:val="0"/>
-          <w:color w:val="000000"/>
-          <w:sz w:val="28"/>
-        </w:rPr>
-        <w:t>10 LED recessed lights (6-inch, matte white trim) ($1,500)</w:t>
+        <w:t>Total Material Cost: ($68,500)</w:t>
       </w:r>
     </w:p>
     <w:p>
@@ -356,70 +266,10 @@
           <w:rFonts w:ascii="Times New Roman" w:hAnsi="Times New Roman"/>
           <w:b/>
           <w:i w:val="0"/>
-          <w:color w:val="000000"/>
-          <w:sz w:val="28"/>
+          <w:color w:val="0000FF"/>
+          <w:sz w:val="32"/>
         </w:rPr>
-        <w:t>Plumbing Materials:</w:t>
-      </w:r>
-    </w:p>
-    <w:p>
-      <w:pPr>
-        <w:jc w:val="left"/>
-      </w:pPr>
-      <w:r>
-        <w:rPr>
-          <w:rFonts w:ascii="Times New Roman" w:hAnsi="Times New Roman"/>
-          <w:b w:val="0"/>
-          <w:i w:val="0"/>
-          <w:color w:val="000000"/>
-          <w:sz w:val="28"/>
-        </w:rPr>
-        <w:t>200 feet of PEX tubing (1/2 inch) ($700)</w:t>
-      </w:r>
-    </w:p>
-    <w:p>
-      <w:pPr>
-        <w:jc w:val="left"/>
-      </w:pPr>
-      <w:r>
-        <w:rPr>
-          <w:rFonts w:ascii="Times New Roman" w:hAnsi="Times New Roman"/>
-          <w:b w:val="0"/>
-          <w:i w:val="0"/>
-          <w:color w:val="000000"/>
-          <w:sz w:val="28"/>
-        </w:rPr>
-        <w:t>15 feet of copper piping (1/2 inch, type M) ($700)</w:t>
-      </w:r>
-    </w:p>
-    <w:p>
-      <w:pPr>
-        <w:jc w:val="left"/>
-      </w:pPr>
-      <w:r>
-        <w:rPr>
-          <w:rFonts w:ascii="Times New Roman" w:hAnsi="Times New Roman"/>
-          <w:b w:val="0"/>
-          <w:i w:val="0"/>
-          <w:color w:val="000000"/>
-          <w:sz w:val="28"/>
-        </w:rPr>
-        <w:t>Two new, low-flow toilets (1.6 GPF) ($1,500)</w:t>
-      </w:r>
-    </w:p>
-    <w:p>
-      <w:pPr>
-        <w:jc w:val="left"/>
-      </w:pPr>
-      <w:r>
-        <w:rPr>
-          <w:rFonts w:ascii="Times New Roman" w:hAnsi="Times New Roman"/>
-          <w:b w:val="0"/>
-          <w:i w:val="0"/>
-          <w:color w:val="000000"/>
-          <w:sz w:val="28"/>
-        </w:rPr>
-        <w:t>One new, single-bowl kitchen sink (stainless steel) ($700)</w:t>
+        <w:t>Grand Total: ($79,750)</w:t>
       </w:r>
     </w:p>
     <w:p>
@@ -431,128 +281,8 @@
           <w:rFonts w:ascii="Times New Roman" w:hAnsi="Times New Roman"/>
           <w:b/>
           <w:i w:val="0"/>
-          <w:color w:val="000000"/>
-          <w:sz w:val="28"/>
-        </w:rPr>
-        <w:t>Insulation and Drywall Accessories:</w:t>
-      </w:r>
-    </w:p>
-    <w:p>
-      <w:pPr>
-        <w:jc w:val="left"/>
-      </w:pPr>
-      <w:r>
-        <w:rPr>
-          <w:rFonts w:ascii="Times New Roman" w:hAnsi="Times New Roman"/>
-          <w:b w:val="0"/>
-          <w:i w:val="0"/>
-          <w:color w:val="000000"/>
-          <w:sz w:val="28"/>
-        </w:rPr>
-        <w:t>1,500 square feet of fiberglass batt insulation (R-19) ($2,000)</w:t>
-      </w:r>
-    </w:p>
-    <w:p>
-      <w:pPr>
-        <w:jc w:val="left"/>
-      </w:pPr>
-      <w:r>
-        <w:rPr>
-          <w:rFonts w:ascii="Times New Roman" w:hAnsi="Times New Roman"/>
-          <w:b w:val="0"/>
-          <w:i w:val="0"/>
-          <w:color w:val="000000"/>
-          <w:sz w:val="28"/>
-        </w:rPr>
-        <w:t>500 square feet of drywall tape ($700)</w:t>
-      </w:r>
-    </w:p>
-    <w:p>
-      <w:pPr>
-        <w:jc w:val="left"/>
-      </w:pPr>
-      <w:r>
-        <w:rPr>
-          <w:rFonts w:ascii="Times New Roman" w:hAnsi="Times New Roman"/>
-          <w:b w:val="0"/>
-          <w:i w:val="0"/>
-          <w:color w:val="000000"/>
-          <w:sz w:val="28"/>
-        </w:rPr>
-        <w:t>100 drywall screws (coarse-thread) ($700)</w:t>
-      </w:r>
-    </w:p>
-    <w:p>
-      <w:pPr>
-        <w:jc w:val="left"/>
-      </w:pPr>
-      <w:r>
-        <w:rPr>
-          <w:rFonts w:ascii="Times New Roman" w:hAnsi="Times New Roman"/>
-          <w:b/>
-          <w:i w:val="0"/>
-          <w:color w:val="000000"/>
-          <w:sz w:val="28"/>
-        </w:rPr>
-        <w:t>Miscellaneous Items:</w:t>
-      </w:r>
-    </w:p>
-    <w:p>
-      <w:pPr>
-        <w:jc w:val="left"/>
-      </w:pPr>
-      <w:r>
-        <w:rPr>
-          <w:rFonts w:ascii="Times New Roman" w:hAnsi="Times New Roman"/>
-          <w:b w:val="0"/>
-          <w:i w:val="0"/>
-          <w:color w:val="000000"/>
-          <w:sz w:val="28"/>
-        </w:rPr>
-        <w:t>10 pounds of drywall anchors ($200)</w:t>
-      </w:r>
-    </w:p>
-    <w:p>
-      <w:pPr>
-        <w:jc w:val="left"/>
-      </w:pPr>
-      <w:r>
-        <w:rPr>
-          <w:rFonts w:ascii="Times New Roman" w:hAnsi="Times New Roman"/>
-          <w:b w:val="0"/>
-          <w:i w:val="0"/>
-          <w:color w:val="000000"/>
-          <w:sz w:val="28"/>
-        </w:rPr>
-        <w:t>20 pounds of joint compound sandpaper ($200)</w:t>
-      </w:r>
-    </w:p>
-    <w:p>
-      <w:pPr>
-        <w:jc w:val="left"/>
-      </w:pPr>
-      <w:r>
-        <w:rPr>
-          <w:rFonts w:ascii="Times New Roman" w:hAnsi="Times New Roman"/>
-          <w:b w:val="0"/>
-          <w:i w:val="0"/>
-          <w:color w:val="000000"/>
-          <w:sz w:val="28"/>
-        </w:rPr>
-        <w:t>Five rolls of painter's tape ($100)</w:t>
-      </w:r>
-    </w:p>
-    <w:p>
-      <w:pPr>
-        <w:jc w:val="left"/>
-      </w:pPr>
-      <w:r>
-        <w:rPr>
-          <w:rFonts w:ascii="Times New Roman" w:hAnsi="Times New Roman"/>
-          <w:b/>
-          <w:i w:val="0"/>
-          <w:color w:val="000000"/>
-          <w:sz w:val="28"/>
+          <w:color w:val="0000FF"/>
+          <w:sz w:val="32"/>
         </w:rPr>
         <w:t>Payment Terms:</w:t>
       </w:r>
@@ -569,7 +299,7 @@
           <w:color w:val="000000"/>
           <w:sz w:val="28"/>
         </w:rPr>
-        <w:t>Deposit: 20% of total cost ($33,440.00)</w:t>
+        <w:t>To initiate the project, a deposit of ($15,950) is required.</w:t>
       </w:r>
     </w:p>
     <w:p>
@@ -584,22 +314,7 @@
           <w:color w:val="000000"/>
           <w:sz w:val="28"/>
         </w:rPr>
-        <w:t>Payment Schedule: Monthly payments of $3,344 for 40 months</w:t>
-      </w:r>
-    </w:p>
-    <w:p>
-      <w:pPr>
-        <w:jc w:val="left"/>
-      </w:pPr>
-      <w:r>
-        <w:rPr>
-          <w:rFonts w:ascii="Times New Roman" w:hAnsi="Times New Roman"/>
-          <w:b w:val="0"/>
-          <w:i w:val="0"/>
-          <w:color w:val="000000"/>
-          <w:sz w:val="28"/>
-        </w:rPr>
-        <w:t>Final Payment: Due upon completion of the project</w:t>
+        <w:t>Followed by a payment schedule of $15,950 per month for 4 months, with the final payment due upon completion of the project.</w:t>
       </w:r>
     </w:p>
     <w:sectPr>

</xml_diff>